<commit_message>
remove city, remove deans list
</commit_message>
<xml_diff>
--- a/Resume.docx
+++ b/Resume.docx
@@ -20,7 +20,7 @@
         <w:trPr>
           <w:gridAfter w:val="1"/>
           <w:wAfter w:w="12" w:type="dxa"/>
-          <w:trHeight w:val="663"/>
+          <w:trHeight w:val="530"/>
         </w:trPr>
         <w:tc>
           <w:tcPr>
@@ -144,27 +144,6 @@
                 <w:szCs w:val="20"/>
               </w:rPr>
               <w:t>)</w:t>
-            </w:r>
-          </w:p>
-          <w:p>
-            <w:pPr>
-              <w:widowControl w:val="0"/>
-              <w:spacing w:line="240" w:lineRule="auto"/>
-              <w:rPr>
-                <w:rFonts w:ascii="HelveticaNeue" w:hAnsi="HelveticaNeue"/>
-                <w:b/>
-                <w:sz w:val="20"/>
-                <w:szCs w:val="20"/>
-              </w:rPr>
-            </w:pPr>
-            <w:r>
-              <w:rPr>
-                <w:rFonts w:ascii="HelveticaNeue" w:eastAsia="Cabin" w:hAnsi="HelveticaNeue" w:cs="Cabin"/>
-                <w:color w:val="595959" w:themeColor="text1" w:themeTint="A6"/>
-                <w:sz w:val="20"/>
-                <w:szCs w:val="20"/>
-              </w:rPr>
-              <w:t>Dean’s List(Autumn 2012, Winter 2016, Autumn 2016)</w:t>
             </w:r>
           </w:p>
         </w:tc>
@@ -305,16 +284,7 @@
                 <w:sz w:val="20"/>
                 <w:szCs w:val="20"/>
               </w:rPr>
-              <w:t xml:space="preserve"> </w:t>
-            </w:r>
-            <w:r>
-              <w:rPr>
-                <w:rFonts w:ascii="HelveticaNeue" w:eastAsia="Cabin" w:hAnsi="HelveticaNeue" w:cs="Cabin"/>
-                <w:color w:val="595959" w:themeColor="text1" w:themeTint="A6"/>
-                <w:sz w:val="20"/>
-                <w:szCs w:val="20"/>
-              </w:rPr>
-              <w:t>Java</w:t>
+              <w:t xml:space="preserve"> Java</w:t>
             </w:r>
             <w:r>
               <w:rPr>
@@ -466,7 +436,18 @@
                 <w:sz w:val="20"/>
                 <w:szCs w:val="20"/>
               </w:rPr>
-              <w:t>HBC Digital</w:t>
+              <w:t>H</w:t>
+            </w:r>
+            <w:r>
+              <w:rPr>
+                <w:rFonts w:ascii="Helvetica Neue" w:eastAsia="Cabin" w:hAnsi="Helvetica Neue" w:cs="Cabin"/>
+                <w:b/>
+                <w:bCs/>
+                <w:color w:val="262626" w:themeColor="text1" w:themeTint="D9"/>
+                <w:sz w:val="20"/>
+                <w:szCs w:val="20"/>
+              </w:rPr>
+              <w:t>udson’s Bay Company</w:t>
             </w:r>
             <w:r>
               <w:rPr>
@@ -500,15 +481,31 @@
                 <w:sz w:val="20"/>
                 <w:szCs w:val="20"/>
               </w:rPr>
-              <w:t xml:space="preserve">)      </w:t>
-            </w:r>
-            <w:r>
-              <w:rPr>
-                <w:rFonts w:ascii="HelveticaNeue" w:eastAsia="Cabin" w:hAnsi="HelveticaNeue" w:cs="Cabin"/>
-                <w:sz w:val="20"/>
-                <w:szCs w:val="20"/>
-              </w:rPr>
-              <w:t xml:space="preserve">                                                </w:t>
+              <w:t xml:space="preserve">)  </w:t>
+            </w:r>
+            <w:r>
+              <w:rPr>
+                <w:rFonts w:ascii="HelveticaNeue" w:eastAsia="Cabin" w:hAnsi="HelveticaNeue" w:cs="Cabin"/>
+                <w:sz w:val="20"/>
+                <w:szCs w:val="20"/>
+              </w:rPr>
+              <w:t xml:space="preserve"> </w:t>
+            </w:r>
+            <w:r>
+              <w:rPr>
+                <w:rFonts w:ascii="HelveticaNeue" w:eastAsia="Cabin" w:hAnsi="HelveticaNeue" w:cs="Cabin"/>
+                <w:sz w:val="20"/>
+                <w:szCs w:val="20"/>
+              </w:rPr>
+              <w:t xml:space="preserve"> </w:t>
+            </w:r>
+            <w:r>
+              <w:rPr>
+                <w:rFonts w:ascii="HelveticaNeue" w:eastAsia="Cabin" w:hAnsi="HelveticaNeue" w:cs="Cabin"/>
+                <w:sz w:val="20"/>
+                <w:szCs w:val="20"/>
+              </w:rPr>
+              <w:t xml:space="preserve">                             </w:t>
             </w:r>
             <w:r>
               <w:rPr>
@@ -641,8 +638,6 @@
               </w:rPr>
               <w:t>20</w:t>
             </w:r>
-            <w:bookmarkStart w:id="0" w:name="_GoBack"/>
-            <w:bookmarkEnd w:id="0"/>
             <w:r>
               <w:rPr>
                 <w:rFonts w:ascii="HelveticaNeue" w:hAnsi="HelveticaNeue"/>
@@ -1808,14 +1803,14 @@
           <w:sz w:val="18"/>
         </w:rPr>
       </w:pPr>
+      <w:bookmarkStart w:id="0" w:name="_GoBack"/>
+      <w:bookmarkEnd w:id="0"/>
     </w:p>
     <w:sectPr>
       <w:headerReference w:type="even" r:id="rId8"/>
       <w:headerReference w:type="default" r:id="rId9"/>
-      <w:footerReference w:type="even" r:id="rId10"/>
-      <w:footerReference w:type="default" r:id="rId11"/>
-      <w:headerReference w:type="first" r:id="rId12"/>
-      <w:footerReference w:type="first" r:id="rId13"/>
+      <w:footerReference w:type="default" r:id="rId10"/>
+      <w:headerReference w:type="first" r:id="rId11"/>
       <w:pgSz w:w="12240" w:h="15840"/>
       <w:pgMar w:top="1440" w:right="1440" w:bottom="806" w:left="1440" w:header="720" w:footer="720" w:gutter="0"/>
       <w:pgNumType w:start="1"/>
@@ -1852,16 +1847,6 @@
 </file>
 
 <file path=word/footer1.xml><?xml version="1.0" encoding="utf-8"?>
-<w:ftr xmlns:wpc="http://schemas.microsoft.com/office/word/2010/wordprocessingCanvas" xmlns:cx="http://schemas.microsoft.com/office/drawing/2014/chartex" xmlns:cx1="http://schemas.microsoft.com/office/drawing/2015/9/8/chartex" xmlns:cx2="http://schemas.microsoft.com/office/drawing/2015/10/21/chartex" xmlns:cx3="http://schemas.microsoft.com/office/drawing/2016/5/9/chartex" xmlns:cx4="http://schemas.microsoft.com/office/drawing/2016/5/10/chartex" xmlns:cx5="http://schemas.microsoft.com/office/drawing/2016/5/11/chartex" xmlns:cx6="http://schemas.microsoft.com/office/drawing/2016/5/12/chartex" xmlns:cx7="http://schemas.microsoft.com/office/drawing/2016/5/13/chartex" xmlns:cx8="http://schemas.microsoft.com/office/drawing/2016/5/14/chartex" xmlns:mc="http://schemas.openxmlformats.org/markup-compatibility/2006" xmlns:aink="http://schemas.microsoft.com/office/drawing/2016/ink" xmlns:am3d="http://schemas.microsoft.com/office/drawing/2017/model3d" xmlns:o="urn:schemas-microsoft-com:office:office" xmlns:r="http://schemas.openxmlformats.org/officeDocument/2006/relationships" xmlns:m="http://schemas.openxmlformats.org/officeDocument/2006/math" xmlns:v="urn:schemas-microsoft-com:vml" xmlns:wp14="http://schemas.microsoft.com/office/word/2010/wordprocessingDrawing" xmlns:wp="http://schemas.openxmlformats.org/drawingml/2006/wordprocessingDrawing" xmlns:w10="urn:schemas-microsoft-com:office:word" xmlns:w="http://schemas.openxmlformats.org/wordprocessingml/2006/main" xmlns:w14="http://schemas.microsoft.com/office/word/2010/wordml" xmlns:w15="http://schemas.microsoft.com/office/word/2012/wordml" xmlns:w16cid="http://schemas.microsoft.com/office/word/2016/wordml/cid" xmlns:w16se="http://schemas.microsoft.com/office/word/2015/wordml/symex" xmlns:wpg="http://schemas.microsoft.com/office/word/2010/wordprocessingGroup" xmlns:wpi="http://schemas.microsoft.com/office/word/2010/wordprocessingInk" xmlns:wne="http://schemas.microsoft.com/office/word/2006/wordml" xmlns:wps="http://schemas.microsoft.com/office/word/2010/wordprocessingShape" mc:Ignorable="w14 w15 w16se w16cid wp14">
-  <w:p>
-    <w:pPr>
-      <w:pStyle w:val="Footer"/>
-    </w:pPr>
-  </w:p>
-</w:ftr>
-</file>
-
-<file path=word/footer2.xml><?xml version="1.0" encoding="utf-8"?>
 <w:ftr xmlns:wpc="http://schemas.microsoft.com/office/word/2010/wordprocessingCanvas" xmlns:cx="http://schemas.microsoft.com/office/drawing/2014/chartex" xmlns:cx1="http://schemas.microsoft.com/office/drawing/2015/9/8/chartex" xmlns:cx2="http://schemas.microsoft.com/office/drawing/2015/10/21/chartex" xmlns:cx3="http://schemas.microsoft.com/office/drawing/2016/5/9/chartex" xmlns:cx4="http://schemas.microsoft.com/office/drawing/2016/5/10/chartex" xmlns:cx5="http://schemas.microsoft.com/office/drawing/2016/5/11/chartex" xmlns:cx6="http://schemas.microsoft.com/office/drawing/2016/5/12/chartex" xmlns:cx7="http://schemas.microsoft.com/office/drawing/2016/5/13/chartex" xmlns:cx8="http://schemas.microsoft.com/office/drawing/2016/5/14/chartex" xmlns:mc="http://schemas.openxmlformats.org/markup-compatibility/2006" xmlns:aink="http://schemas.microsoft.com/office/drawing/2016/ink" xmlns:am3d="http://schemas.microsoft.com/office/drawing/2017/model3d" xmlns:o="urn:schemas-microsoft-com:office:office" xmlns:r="http://schemas.openxmlformats.org/officeDocument/2006/relationships" xmlns:m="http://schemas.openxmlformats.org/officeDocument/2006/math" xmlns:v="urn:schemas-microsoft-com:vml" xmlns:wp14="http://schemas.microsoft.com/office/word/2010/wordprocessingDrawing" xmlns:wp="http://schemas.openxmlformats.org/drawingml/2006/wordprocessingDrawing" xmlns:w10="urn:schemas-microsoft-com:office:word" xmlns:w="http://schemas.openxmlformats.org/wordprocessingml/2006/main" xmlns:w14="http://schemas.microsoft.com/office/word/2010/wordml" xmlns:w15="http://schemas.microsoft.com/office/word/2012/wordml" xmlns:w16cid="http://schemas.microsoft.com/office/word/2016/wordml/cid" xmlns:w16se="http://schemas.microsoft.com/office/word/2015/wordml/symex" xmlns:wpg="http://schemas.microsoft.com/office/word/2010/wordprocessingGroup" xmlns:wpi="http://schemas.microsoft.com/office/word/2010/wordprocessingInk" xmlns:wne="http://schemas.microsoft.com/office/word/2006/wordml" xmlns:wps="http://schemas.microsoft.com/office/word/2010/wordprocessingShape" mc:Ignorable="w14 w15 w16se w16cid wp14">
   <w:p>
     <w:pPr>
@@ -1946,7 +1931,7 @@
             </wp:inline>
           </w:drawing>
         </mc:Choice>
-        <mc:Fallback xmlns:mv="urn:schemas-microsoft-com:mac:vml" xmlns:mo="http://schemas.microsoft.com/office/mac/office/2008/main">
+        <mc:Fallback xmlns:mo="http://schemas.microsoft.com/office/mac/office/2008/main" xmlns:mv="urn:schemas-microsoft-com:mac:vml">
           <w:pict>
             <v:group w14:anchorId="506FD75D" id="Group 1" o:spid="_x0000_s1026" style="width:469.5pt;height:7.5pt;mso-position-horizontal-relative:char;mso-position-vertical-relative:line" coordorigin="762000,76200" coordsize="5943599,76200" o:gfxdata="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">
               <v:shapetype id="_x0000_t32" coordsize="21600,21600" o:spt="32" o:oned="t" path="m0,0l21600,21600e" filled="f">
@@ -1965,16 +1950,6 @@
         </mc:Fallback>
       </mc:AlternateContent>
     </w:r>
-  </w:p>
-</w:ftr>
-</file>
-
-<file path=word/footer3.xml><?xml version="1.0" encoding="utf-8"?>
-<w:ftr xmlns:wpc="http://schemas.microsoft.com/office/word/2010/wordprocessingCanvas" xmlns:cx="http://schemas.microsoft.com/office/drawing/2014/chartex" xmlns:cx1="http://schemas.microsoft.com/office/drawing/2015/9/8/chartex" xmlns:cx2="http://schemas.microsoft.com/office/drawing/2015/10/21/chartex" xmlns:cx3="http://schemas.microsoft.com/office/drawing/2016/5/9/chartex" xmlns:cx4="http://schemas.microsoft.com/office/drawing/2016/5/10/chartex" xmlns:cx5="http://schemas.microsoft.com/office/drawing/2016/5/11/chartex" xmlns:cx6="http://schemas.microsoft.com/office/drawing/2016/5/12/chartex" xmlns:cx7="http://schemas.microsoft.com/office/drawing/2016/5/13/chartex" xmlns:cx8="http://schemas.microsoft.com/office/drawing/2016/5/14/chartex" xmlns:mc="http://schemas.openxmlformats.org/markup-compatibility/2006" xmlns:aink="http://schemas.microsoft.com/office/drawing/2016/ink" xmlns:am3d="http://schemas.microsoft.com/office/drawing/2017/model3d" xmlns:o="urn:schemas-microsoft-com:office:office" xmlns:r="http://schemas.openxmlformats.org/officeDocument/2006/relationships" xmlns:m="http://schemas.openxmlformats.org/officeDocument/2006/math" xmlns:v="urn:schemas-microsoft-com:vml" xmlns:wp14="http://schemas.microsoft.com/office/word/2010/wordprocessingDrawing" xmlns:wp="http://schemas.openxmlformats.org/drawingml/2006/wordprocessingDrawing" xmlns:w10="urn:schemas-microsoft-com:office:word" xmlns:w="http://schemas.openxmlformats.org/wordprocessingml/2006/main" xmlns:w14="http://schemas.microsoft.com/office/word/2010/wordml" xmlns:w15="http://schemas.microsoft.com/office/word/2012/wordml" xmlns:w16cid="http://schemas.microsoft.com/office/word/2016/wordml/cid" xmlns:w16se="http://schemas.microsoft.com/office/word/2015/wordml/symex" xmlns:wpg="http://schemas.microsoft.com/office/word/2010/wordprocessingGroup" xmlns:wpi="http://schemas.microsoft.com/office/word/2010/wordprocessingInk" xmlns:wne="http://schemas.microsoft.com/office/word/2006/wordml" xmlns:wps="http://schemas.microsoft.com/office/word/2010/wordprocessingShape" mc:Ignorable="w14 w15 w16se w16cid wp14">
-  <w:p>
-    <w:pPr>
-      <w:pStyle w:val="Footer"/>
-    </w:pPr>
   </w:p>
 </w:ftr>
 </file>
@@ -2098,36 +2073,6 @@
         <w:tcPr>
           <w:tcW w:w="3674" w:type="dxa"/>
         </w:tcPr>
-        <w:p>
-          <w:pPr>
-            <w:widowControl w:val="0"/>
-            <w:rPr>
-              <w:rFonts w:ascii="Century Gothic" w:hAnsi="Century Gothic"/>
-              <w:color w:val="595959" w:themeColor="text1" w:themeTint="A6"/>
-            </w:rPr>
-          </w:pPr>
-          <w:r>
-            <w:rPr>
-              <w:rFonts w:ascii="Century Gothic" w:eastAsia="Cabin" w:hAnsi="Century Gothic" w:cs="Cabin"/>
-              <w:color w:val="595959" w:themeColor="text1" w:themeTint="A6"/>
-            </w:rPr>
-            <w:t>New York, NY</w:t>
-          </w:r>
-          <w:r>
-            <w:rPr>
-              <w:rFonts w:ascii="Century Gothic" w:eastAsia="Cabin" w:hAnsi="Century Gothic" w:cs="Cabin"/>
-              <w:color w:val="595959" w:themeColor="text1" w:themeTint="A6"/>
-            </w:rPr>
-            <w:t xml:space="preserve"> </w:t>
-          </w:r>
-          <w:r>
-            <w:rPr>
-              <w:rFonts w:ascii="Century Gothic" w:eastAsia="Cabin" w:hAnsi="Century Gothic" w:cs="Cabin"/>
-              <w:color w:val="595959" w:themeColor="text1" w:themeTint="A6"/>
-            </w:rPr>
-            <w:t>10002</w:t>
-          </w:r>
-        </w:p>
         <w:p>
           <w:pPr>
             <w:widowControl w:val="0"/>
@@ -3876,7 +3821,7 @@
 </file>
 
 <file path=customXml/itemProps1.xml><?xml version="1.0" encoding="utf-8"?>
-<ds:datastoreItem xmlns:ds="http://schemas.openxmlformats.org/officeDocument/2006/customXml" ds:itemID="{CC7568CA-B21D-6445-A2E6-8F6EC74C6DE9}">
+<ds:datastoreItem xmlns:ds="http://schemas.openxmlformats.org/officeDocument/2006/customXml" ds:itemID="{20E6FF9D-36B6-A74A-B15A-0330A4C77B39}">
   <ds:schemaRefs>
     <ds:schemaRef ds:uri="http://schemas.openxmlformats.org/officeDocument/2006/bibliography"/>
   </ds:schemaRefs>

</xml_diff>

<commit_message>
add internship, update project
</commit_message>
<xml_diff>
--- a/Resume.docx
+++ b/Resume.docx
@@ -468,6 +468,15 @@
                 <w:sz w:val="20"/>
                 <w:szCs w:val="20"/>
               </w:rPr>
+              <w:t xml:space="preserve">C#, </w:t>
+            </w:r>
+            <w:r>
+              <w:rPr>
+                <w:rFonts w:ascii="HelveticaNeue" w:eastAsia="Cabin" w:hAnsi="HelveticaNeue" w:cs="Cabin"/>
+                <w:color w:val="595959" w:themeColor="text1" w:themeTint="A6"/>
+                <w:sz w:val="20"/>
+                <w:szCs w:val="20"/>
+              </w:rPr>
               <w:t xml:space="preserve">MySQL, </w:t>
             </w:r>
             <w:r>
@@ -879,18 +888,7 @@
                 <w:sz w:val="20"/>
                 <w:szCs w:val="20"/>
               </w:rPr>
-              <w:t>Reduced $20M annual loss due to fraud or theft by incorporating new bu</w:t>
-            </w:r>
-            <w:bookmarkStart w:id="0" w:name="_GoBack"/>
-            <w:bookmarkEnd w:id="0"/>
-            <w:r>
-              <w:rPr>
-                <w:rFonts w:ascii="HelveticaNeue" w:hAnsi="HelveticaNeue"/>
-                <w:color w:val="595959" w:themeColor="text1" w:themeTint="A6"/>
-                <w:sz w:val="20"/>
-                <w:szCs w:val="20"/>
-              </w:rPr>
-              <w:t>siness logic.</w:t>
+              <w:t>Reduced $20M annual loss due to fraud or theft by incorporating new business logic.</w:t>
             </w:r>
           </w:p>
         </w:tc>
@@ -1130,24 +1128,6 @@
             <w:pPr>
               <w:widowControl w:val="0"/>
               <w:rPr>
-                <w:rFonts w:ascii="HelveticaNeue" w:eastAsia="Cabin" w:hAnsi="HelveticaNeue" w:cs="Cabin"/>
-                <w:sz w:val="20"/>
-                <w:szCs w:val="20"/>
-              </w:rPr>
-            </w:pPr>
-            <w:r>
-              <w:rPr>
-                <w:rFonts w:ascii="Helvetica Neue" w:eastAsia="Cabin" w:hAnsi="Helvetica Neue" w:cs="Cabin" w:hint="eastAsia"/>
-                <w:b/>
-                <w:bCs/>
-                <w:color w:val="262626" w:themeColor="text1" w:themeTint="D9"/>
-                <w:sz w:val="20"/>
-                <w:szCs w:val="20"/>
-              </w:rPr>
-              <w:t>W</w:t>
-            </w:r>
-            <w:r>
-              <w:rPr>
                 <w:rFonts w:ascii="Helvetica Neue" w:eastAsia="Cabin" w:hAnsi="Helvetica Neue" w:cs="Cabin"/>
                 <w:b/>
                 <w:bCs/>
@@ -1155,27 +1135,8 @@
                 <w:sz w:val="20"/>
                 <w:szCs w:val="20"/>
               </w:rPr>
-              <w:t>ebmaster</w:t>
-            </w:r>
-            <w:r>
-              <w:rPr>
-                <w:rFonts w:ascii="Helvetica Neue Medium" w:eastAsia="Cabin" w:hAnsi="Helvetica Neue Medium" w:cs="Cabin"/>
-                <w:b/>
-                <w:sz w:val="20"/>
-                <w:szCs w:val="20"/>
-              </w:rPr>
-              <w:t xml:space="preserve">                                                                       </w:t>
-            </w:r>
-          </w:p>
-        </w:tc>
-        <w:tc>
-          <w:tcPr>
-            <w:tcW w:w="3021" w:type="dxa"/>
-          </w:tcPr>
-          <w:p>
-            <w:pPr>
-              <w:widowControl w:val="0"/>
-              <w:jc w:val="right"/>
+            </w:pPr>
+            <w:r>
               <w:rPr>
                 <w:rFonts w:ascii="Helvetica Neue" w:eastAsia="Cabin" w:hAnsi="Helvetica Neue" w:cs="Cabin"/>
                 <w:b/>
@@ -1184,37 +1145,84 @@
                 <w:sz w:val="20"/>
                 <w:szCs w:val="20"/>
               </w:rPr>
-            </w:pPr>
-            <w:r>
-              <w:rPr>
-                <w:rFonts w:ascii="HelveticaNeue" w:eastAsia="Cabin" w:hAnsi="HelveticaNeue" w:cs="Cabin"/>
-                <w:sz w:val="20"/>
-                <w:szCs w:val="20"/>
-              </w:rPr>
-              <w:t>S</w:t>
-            </w:r>
-            <w:r>
-              <w:rPr>
-                <w:rFonts w:ascii="HelveticaNeue" w:eastAsia="Cabin" w:hAnsi="HelveticaNeue" w:cs="Cabin"/>
-                <w:sz w:val="20"/>
-                <w:szCs w:val="20"/>
-              </w:rPr>
-              <w:t>eptember</w:t>
-            </w:r>
-            <w:r>
-              <w:rPr>
-                <w:rFonts w:ascii="HelveticaNeue" w:eastAsia="Cabin" w:hAnsi="HelveticaNeue" w:cs="Cabin"/>
-                <w:sz w:val="20"/>
-                <w:szCs w:val="20"/>
-              </w:rPr>
-              <w:t xml:space="preserve"> 2016 - June 2017</w:t>
+              <w:t>Software Engineer Intern</w:t>
+            </w:r>
+            <w:r>
+              <w:rPr>
+                <w:rFonts w:ascii="Helvetica Neue" w:eastAsia="Cabin" w:hAnsi="Helvetica Neue" w:cs="Cabin"/>
+                <w:b/>
+                <w:bCs/>
+                <w:color w:val="262626" w:themeColor="text1" w:themeTint="D9"/>
+                <w:sz w:val="20"/>
+                <w:szCs w:val="20"/>
+              </w:rPr>
+              <w:t xml:space="preserve">                                                               </w:t>
+            </w:r>
+          </w:p>
+        </w:tc>
+        <w:tc>
+          <w:tcPr>
+            <w:tcW w:w="3021" w:type="dxa"/>
+          </w:tcPr>
+          <w:p>
+            <w:pPr>
+              <w:widowControl w:val="0"/>
+              <w:jc w:val="right"/>
+              <w:rPr>
+                <w:rFonts w:ascii="Helvetica Neue" w:eastAsia="Cabin" w:hAnsi="Helvetica Neue" w:cs="Cabin"/>
+                <w:b/>
+                <w:bCs/>
+                <w:color w:val="262626" w:themeColor="text1" w:themeTint="D9"/>
+                <w:sz w:val="20"/>
+                <w:szCs w:val="20"/>
+              </w:rPr>
+            </w:pPr>
+            <w:r>
+              <w:rPr>
+                <w:rFonts w:ascii="HelveticaNeue" w:eastAsia="Cabin" w:hAnsi="HelveticaNeue" w:cs="Cabin"/>
+                <w:sz w:val="20"/>
+                <w:szCs w:val="20"/>
+              </w:rPr>
+              <w:t>June</w:t>
+            </w:r>
+            <w:r>
+              <w:rPr>
+                <w:rFonts w:ascii="HelveticaNeue" w:eastAsia="Cabin" w:hAnsi="HelveticaNeue" w:cs="Cabin"/>
+                <w:sz w:val="20"/>
+                <w:szCs w:val="20"/>
+              </w:rPr>
+              <w:t xml:space="preserve"> - </w:t>
+            </w:r>
+            <w:r>
+              <w:rPr>
+                <w:rFonts w:ascii="HelveticaNeue" w:eastAsia="Cabin" w:hAnsi="HelveticaNeue" w:cs="Cabin"/>
+                <w:sz w:val="20"/>
+                <w:szCs w:val="20"/>
+              </w:rPr>
+              <w:t>September</w:t>
+            </w:r>
+            <w:r>
+              <w:rPr>
+                <w:rFonts w:ascii="HelveticaNeue" w:eastAsia="Cabin" w:hAnsi="HelveticaNeue" w:cs="Cabin"/>
+                <w:sz w:val="20"/>
+                <w:szCs w:val="20"/>
+              </w:rPr>
+              <w:t xml:space="preserve"> 201</w:t>
+            </w:r>
+            <w:r>
+              <w:rPr>
+                <w:rFonts w:ascii="HelveticaNeue" w:eastAsia="Cabin" w:hAnsi="HelveticaNeue" w:cs="Cabin"/>
+                <w:sz w:val="20"/>
+                <w:szCs w:val="20"/>
+              </w:rPr>
+              <w:t>6</w:t>
             </w:r>
           </w:p>
         </w:tc>
       </w:tr>
       <w:tr>
         <w:trPr>
-          <w:trHeight w:val="1404"/>
+          <w:trHeight w:val="1467"/>
         </w:trPr>
         <w:tc>
           <w:tcPr>
@@ -1251,7 +1259,7 @@
                 <w:sz w:val="20"/>
                 <w:szCs w:val="20"/>
               </w:rPr>
-              <w:t xml:space="preserve">Associated Students of the University of Washington </w:t>
+              <w:t>The Homestay Hub LLC</w:t>
             </w:r>
             <w:r>
               <w:rPr>
@@ -1260,6 +1268,15 @@
                 <w:sz w:val="20"/>
                 <w:szCs w:val="20"/>
               </w:rPr>
+              <w:t xml:space="preserve"> </w:t>
+            </w:r>
+            <w:r>
+              <w:rPr>
+                <w:rFonts w:ascii="HelveticaNeue" w:eastAsia="Cabin" w:hAnsi="HelveticaNeue" w:cs="Cabin"/>
+                <w:bCs/>
+                <w:sz w:val="20"/>
+                <w:szCs w:val="20"/>
+              </w:rPr>
               <w:t xml:space="preserve">| </w:t>
             </w:r>
             <w:r>
@@ -1268,66 +1285,90 @@
                 <w:sz w:val="20"/>
                 <w:szCs w:val="20"/>
               </w:rPr>
-              <w:t>Seattle, WA</w:t>
-            </w:r>
-          </w:p>
-          <w:p>
-            <w:pPr>
-              <w:widowControl w:val="0"/>
-              <w:rPr>
-                <w:rFonts w:ascii="HelveticaNeue" w:hAnsi="HelveticaNeue"/>
-                <w:color w:val="595959" w:themeColor="text1" w:themeTint="A6"/>
-                <w:sz w:val="20"/>
-                <w:szCs w:val="20"/>
-              </w:rPr>
-            </w:pPr>
-            <w:r>
-              <w:rPr>
-                <w:rFonts w:ascii="HelveticaNeue" w:hAnsi="HelveticaNeue"/>
-                <w:color w:val="595959" w:themeColor="text1" w:themeTint="A6"/>
-                <w:sz w:val="20"/>
-                <w:szCs w:val="20"/>
-              </w:rPr>
-              <w:t xml:space="preserve">Solicited requirements to create webpages and utilize feedback from Board of Directors. </w:t>
-            </w:r>
-          </w:p>
-          <w:p>
-            <w:pPr>
-              <w:widowControl w:val="0"/>
-              <w:rPr>
-                <w:rFonts w:ascii="HelveticaNeue" w:hAnsi="HelveticaNeue"/>
-                <w:color w:val="595959" w:themeColor="text1" w:themeTint="A6"/>
-                <w:sz w:val="20"/>
-                <w:szCs w:val="20"/>
-              </w:rPr>
-            </w:pPr>
-            <w:r>
-              <w:rPr>
-                <w:rFonts w:ascii="HelveticaNeue" w:hAnsi="HelveticaNeue"/>
-                <w:color w:val="595959" w:themeColor="text1" w:themeTint="A6"/>
-                <w:sz w:val="20"/>
-                <w:szCs w:val="20"/>
-              </w:rPr>
-              <w:t xml:space="preserve">Established a communication system for 68 members, resulting growth in collaboration. </w:t>
-            </w:r>
-          </w:p>
-          <w:p>
-            <w:pPr>
-              <w:widowControl w:val="0"/>
-              <w:rPr>
-                <w:rFonts w:ascii="HelveticaNeue" w:eastAsia="Cabin" w:hAnsi="HelveticaNeue" w:cs="Cabin"/>
-                <w:sz w:val="20"/>
-                <w:szCs w:val="20"/>
-              </w:rPr>
-            </w:pPr>
-            <w:r>
-              <w:rPr>
-                <w:rFonts w:ascii="HelveticaNeue" w:hAnsi="HelveticaNeue"/>
-                <w:color w:val="595959" w:themeColor="text1" w:themeTint="A6"/>
-                <w:sz w:val="20"/>
-                <w:szCs w:val="20"/>
-              </w:rPr>
-              <w:t>Updated websites for more intuitive user interface, improving session duration.</w:t>
+              <w:t>Bellevue</w:t>
+            </w:r>
+            <w:r>
+              <w:rPr>
+                <w:rFonts w:ascii="HelveticaNeue" w:eastAsia="Cabin" w:hAnsi="HelveticaNeue" w:cs="Cabin"/>
+                <w:sz w:val="20"/>
+                <w:szCs w:val="20"/>
+              </w:rPr>
+              <w:t>, WA</w:t>
+            </w:r>
+          </w:p>
+          <w:p>
+            <w:pPr>
+              <w:widowControl w:val="0"/>
+              <w:rPr>
+                <w:rFonts w:ascii="HelveticaNeue" w:eastAsia="Cabin" w:hAnsi="HelveticaNeue" w:cs="Cabin"/>
+                <w:sz w:val="20"/>
+                <w:szCs w:val="20"/>
+              </w:rPr>
+            </w:pPr>
+            <w:r>
+              <w:rPr>
+                <w:rFonts w:ascii="HelveticaNeue" w:eastAsia="Cabin" w:hAnsi="HelveticaNeue" w:cs="Cabin"/>
+                <w:color w:val="595959" w:themeColor="text1" w:themeTint="A6"/>
+                <w:sz w:val="20"/>
+                <w:szCs w:val="20"/>
+              </w:rPr>
+              <w:t xml:space="preserve">Built the main infrastructure for blob handling for storage using the Azure platform. Implemented </w:t>
+            </w:r>
+            <w:r>
+              <w:rPr>
+                <w:rFonts w:ascii="HelveticaNeue" w:eastAsia="Cabin" w:hAnsi="HelveticaNeue" w:cs="Cabin"/>
+                <w:color w:val="595959" w:themeColor="text1" w:themeTint="A6"/>
+                <w:sz w:val="20"/>
+                <w:szCs w:val="20"/>
+              </w:rPr>
+              <w:t xml:space="preserve">Stripe </w:t>
+            </w:r>
+            <w:r>
+              <w:rPr>
+                <w:rFonts w:ascii="HelveticaNeue" w:eastAsia="Cabin" w:hAnsi="HelveticaNeue" w:cs="Cabin"/>
+                <w:color w:val="595959" w:themeColor="text1" w:themeTint="A6"/>
+                <w:sz w:val="20"/>
+                <w:szCs w:val="20"/>
+              </w:rPr>
+              <w:t xml:space="preserve">payment API to manage user credit and transaction for service fees. Designed </w:t>
+            </w:r>
+            <w:r>
+              <w:rPr>
+                <w:rFonts w:ascii="HelveticaNeue" w:eastAsia="Cabin" w:hAnsi="HelveticaNeue" w:cs="Cabin"/>
+                <w:color w:val="595959" w:themeColor="text1" w:themeTint="A6"/>
+                <w:sz w:val="20"/>
+                <w:szCs w:val="20"/>
+              </w:rPr>
+              <w:t xml:space="preserve">SQL </w:t>
+            </w:r>
+            <w:bookmarkStart w:id="0" w:name="_GoBack"/>
+            <w:bookmarkEnd w:id="0"/>
+            <w:r>
+              <w:rPr>
+                <w:rFonts w:ascii="HelveticaNeue" w:eastAsia="Cabin" w:hAnsi="HelveticaNeue" w:cs="Cabin"/>
+                <w:color w:val="595959" w:themeColor="text1" w:themeTint="A6"/>
+                <w:sz w:val="20"/>
+                <w:szCs w:val="20"/>
+              </w:rPr>
+              <w:t>database entity relationships providing user-</w:t>
+            </w:r>
+            <w:r>
+              <w:rPr>
+                <w:rFonts w:ascii="HelveticaNeue" w:eastAsia="Cabin" w:hAnsi="HelveticaNeue" w:cs="Cabin"/>
+                <w:color w:val="595959" w:themeColor="text1" w:themeTint="A6"/>
+                <w:sz w:val="20"/>
+                <w:szCs w:val="20"/>
+              </w:rPr>
+              <w:t>associated</w:t>
+            </w:r>
+            <w:r>
+              <w:rPr>
+                <w:rFonts w:ascii="HelveticaNeue" w:eastAsia="Cabin" w:hAnsi="HelveticaNeue" w:cs="Cabin"/>
+                <w:color w:val="595959" w:themeColor="text1" w:themeTint="A6"/>
+                <w:sz w:val="20"/>
+                <w:szCs w:val="20"/>
+              </w:rPr>
+              <w:t xml:space="preserve"> information.</w:t>
             </w:r>
           </w:p>
         </w:tc>
@@ -1416,29 +1457,12 @@
                 <w:sz w:val="20"/>
                 <w:szCs w:val="20"/>
               </w:rPr>
-              <w:t>Jan</w:t>
-            </w:r>
-            <w:r>
-              <w:rPr>
-                <w:rFonts w:ascii="HelveticaNeue" w:eastAsia="Cabin" w:hAnsi="HelveticaNeue" w:cs="Cabin"/>
-                <w:color w:val="262626" w:themeColor="text1" w:themeTint="D9"/>
-                <w:sz w:val="20"/>
-                <w:szCs w:val="20"/>
-              </w:rPr>
-              <w:t>uary</w:t>
-            </w:r>
-            <w:r>
-              <w:rPr>
-                <w:rFonts w:ascii="HelveticaNeue" w:eastAsia="Cabin" w:hAnsi="HelveticaNeue" w:cs="Cabin"/>
-                <w:color w:val="262626" w:themeColor="text1" w:themeTint="D9"/>
-                <w:sz w:val="20"/>
-                <w:szCs w:val="20"/>
-              </w:rPr>
-              <w:t xml:space="preserve"> -</w:t>
-            </w:r>
-            <w:r>
-              <w:rPr>
-                <w:rFonts w:ascii="HelveticaNeue" w:eastAsia="Cabin" w:hAnsi="HelveticaNeue" w:cs="Cabin"/>
+              <w:t>May</w:t>
+            </w:r>
+            <w:r>
+              <w:rPr>
+                <w:rFonts w:ascii="HelveticaNeue" w:eastAsia="Cabin" w:hAnsi="HelveticaNeue" w:cs="Cabin"/>
+                <w:color w:val="262626" w:themeColor="text1" w:themeTint="D9"/>
                 <w:sz w:val="20"/>
                 <w:szCs w:val="20"/>
               </w:rPr>
@@ -1447,17 +1471,44 @@
             <w:r>
               <w:rPr>
                 <w:rFonts w:ascii="HelveticaNeue" w:eastAsia="Cabin" w:hAnsi="HelveticaNeue" w:cs="Cabin"/>
-                <w:sz w:val="20"/>
-                <w:szCs w:val="20"/>
-              </w:rPr>
-              <w:t>June 2017</w:t>
+                <w:color w:val="262626" w:themeColor="text1" w:themeTint="D9"/>
+                <w:sz w:val="20"/>
+                <w:szCs w:val="20"/>
+              </w:rPr>
+              <w:t xml:space="preserve">2019 </w:t>
+            </w:r>
+            <w:r>
+              <w:rPr>
+                <w:rFonts w:ascii="HelveticaNeue" w:eastAsia="Cabin" w:hAnsi="HelveticaNeue" w:cs="Cabin"/>
+                <w:color w:val="262626" w:themeColor="text1" w:themeTint="D9"/>
+                <w:sz w:val="20"/>
+                <w:szCs w:val="20"/>
+              </w:rPr>
+              <w:t>-</w:t>
+            </w:r>
+            <w:r>
+              <w:rPr>
+                <w:rFonts w:ascii="HelveticaNeue" w:eastAsia="Cabin" w:hAnsi="HelveticaNeue" w:cs="Cabin"/>
+                <w:color w:val="262626" w:themeColor="text1" w:themeTint="D9"/>
+                <w:sz w:val="20"/>
+                <w:szCs w:val="20"/>
+              </w:rPr>
+              <w:t xml:space="preserve"> Present</w:t>
+            </w:r>
+            <w:r>
+              <w:rPr>
+                <w:rFonts w:ascii="HelveticaNeue" w:eastAsia="Cabin" w:hAnsi="HelveticaNeue" w:cs="Cabin"/>
+                <w:sz w:val="20"/>
+                <w:szCs w:val="20"/>
+              </w:rPr>
+              <w:t xml:space="preserve"> </w:t>
             </w:r>
           </w:p>
         </w:tc>
       </w:tr>
       <w:tr>
         <w:trPr>
-          <w:trHeight w:val="954"/>
+          <w:trHeight w:val="981"/>
         </w:trPr>
         <w:tc>
           <w:tcPr>
@@ -1501,43 +1552,63 @@
                 <w:sz w:val="20"/>
                 <w:szCs w:val="20"/>
               </w:rPr>
-              <w:t>Dash Camera Footage Platform</w:t>
-            </w:r>
-            <w:r>
-              <w:rPr>
-                <w:rFonts w:ascii="HelveticaNeue" w:eastAsia="Cabin" w:hAnsi="HelveticaNeue" w:cs="Cabin"/>
-                <w:color w:val="262626" w:themeColor="text1" w:themeTint="D9"/>
-                <w:sz w:val="20"/>
-                <w:szCs w:val="20"/>
-              </w:rPr>
-              <w:t xml:space="preserve"> </w:t>
-            </w:r>
-          </w:p>
-          <w:p>
-            <w:pPr>
-              <w:widowControl w:val="0"/>
-              <w:rPr>
-                <w:rFonts w:ascii="HelveticaNeue" w:eastAsia="Cabin" w:hAnsi="HelveticaNeue" w:cs="Cabin"/>
-                <w:color w:val="262626" w:themeColor="text1" w:themeTint="D9"/>
-                <w:sz w:val="20"/>
-                <w:szCs w:val="20"/>
-              </w:rPr>
-            </w:pPr>
-            <w:r>
-              <w:rPr>
-                <w:rFonts w:ascii="HelveticaNeue" w:hAnsi="HelveticaNeue"/>
-                <w:color w:val="595959" w:themeColor="text1" w:themeTint="A6"/>
-                <w:sz w:val="20"/>
-                <w:szCs w:val="20"/>
-              </w:rPr>
-              <w:t>Implemented micropayment API to manage user transaction with cashing out feature. Utilized the recent Firebase storage feature to manage user uploaded images.</w:t>
+              <w:t>Collective Feature Request Platform</w:t>
+            </w:r>
+          </w:p>
+          <w:p>
+            <w:pPr>
+              <w:widowControl w:val="0"/>
+              <w:rPr>
+                <w:rFonts w:ascii="HelveticaNeue" w:hAnsi="HelveticaNeue"/>
+                <w:color w:val="595959" w:themeColor="text1" w:themeTint="A6"/>
+                <w:sz w:val="20"/>
+                <w:szCs w:val="20"/>
+              </w:rPr>
+            </w:pPr>
+            <w:r>
+              <w:rPr>
+                <w:rFonts w:ascii="HelveticaNeue" w:hAnsi="HelveticaNeue"/>
+                <w:color w:val="595959" w:themeColor="text1" w:themeTint="A6"/>
+                <w:sz w:val="20"/>
+                <w:szCs w:val="20"/>
+              </w:rPr>
+              <w:t xml:space="preserve">Implemented </w:t>
+            </w:r>
+            <w:r>
+              <w:rPr>
+                <w:rFonts w:ascii="HelveticaNeue" w:hAnsi="HelveticaNeue"/>
+                <w:color w:val="595959" w:themeColor="text1" w:themeTint="A6"/>
+                <w:sz w:val="20"/>
+                <w:szCs w:val="20"/>
+              </w:rPr>
+              <w:t>37 serverless APIs using AWS Lambda, Python, and Chalice framework.</w:t>
+            </w:r>
+          </w:p>
+          <w:p>
+            <w:pPr>
+              <w:widowControl w:val="0"/>
+              <w:rPr>
+                <w:rFonts w:ascii="HelveticaNeue" w:hAnsi="HelveticaNeue"/>
+                <w:color w:val="595959" w:themeColor="text1" w:themeTint="A6"/>
+                <w:sz w:val="20"/>
+                <w:szCs w:val="20"/>
+              </w:rPr>
+            </w:pPr>
+            <w:r>
+              <w:rPr>
+                <w:rFonts w:ascii="HelveticaNeue" w:hAnsi="HelveticaNeue"/>
+                <w:color w:val="595959" w:themeColor="text1" w:themeTint="A6"/>
+                <w:sz w:val="20"/>
+                <w:szCs w:val="20"/>
+              </w:rPr>
+              <w:t>Designed MySQL database schema with 15 tables deployed to AWS RDS.</w:t>
             </w:r>
           </w:p>
         </w:tc>
       </w:tr>
       <w:tr>
         <w:trPr>
-          <w:trHeight w:val="260"/>
+          <w:trHeight w:val="81"/>
         </w:trPr>
         <w:tc>
           <w:tcPr>
@@ -1574,7 +1645,7 @@
                 <w:sz w:val="20"/>
                 <w:szCs w:val="20"/>
               </w:rPr>
-              <w:t xml:space="preserve">Back-End </w:t>
+              <w:t xml:space="preserve">Software </w:t>
             </w:r>
             <w:r>
               <w:rPr>
@@ -1607,25 +1678,52 @@
             <w:r>
               <w:rPr>
                 <w:rFonts w:ascii="HelveticaNeue" w:eastAsia="Cabin" w:hAnsi="HelveticaNeue" w:cs="Cabin"/>
-                <w:sz w:val="20"/>
-                <w:szCs w:val="20"/>
-              </w:rPr>
-              <w:t>April</w:t>
-            </w:r>
-            <w:r>
-              <w:rPr>
-                <w:rFonts w:ascii="HelveticaNeue" w:eastAsia="Cabin" w:hAnsi="HelveticaNeue" w:cs="Cabin"/>
-                <w:sz w:val="20"/>
-                <w:szCs w:val="20"/>
-              </w:rPr>
-              <w:t>- May 2016</w:t>
+                <w:color w:val="262626" w:themeColor="text1" w:themeTint="D9"/>
+                <w:sz w:val="20"/>
+                <w:szCs w:val="20"/>
+              </w:rPr>
+              <w:t>Jan</w:t>
+            </w:r>
+            <w:r>
+              <w:rPr>
+                <w:rFonts w:ascii="HelveticaNeue" w:eastAsia="Cabin" w:hAnsi="HelveticaNeue" w:cs="Cabin"/>
+                <w:color w:val="262626" w:themeColor="text1" w:themeTint="D9"/>
+                <w:sz w:val="20"/>
+                <w:szCs w:val="20"/>
+              </w:rPr>
+              <w:t>uary</w:t>
+            </w:r>
+            <w:r>
+              <w:rPr>
+                <w:rFonts w:ascii="HelveticaNeue" w:eastAsia="Cabin" w:hAnsi="HelveticaNeue" w:cs="Cabin"/>
+                <w:color w:val="262626" w:themeColor="text1" w:themeTint="D9"/>
+                <w:sz w:val="20"/>
+                <w:szCs w:val="20"/>
+              </w:rPr>
+              <w:t xml:space="preserve"> -</w:t>
+            </w:r>
+            <w:r>
+              <w:rPr>
+                <w:rFonts w:ascii="HelveticaNeue" w:eastAsia="Cabin" w:hAnsi="HelveticaNeue" w:cs="Cabin"/>
+                <w:sz w:val="20"/>
+                <w:szCs w:val="20"/>
+              </w:rPr>
+              <w:t xml:space="preserve"> </w:t>
+            </w:r>
+            <w:r>
+              <w:rPr>
+                <w:rFonts w:ascii="HelveticaNeue" w:eastAsia="Cabin" w:hAnsi="HelveticaNeue" w:cs="Cabin"/>
+                <w:sz w:val="20"/>
+                <w:szCs w:val="20"/>
+              </w:rPr>
+              <w:t>June 2017</w:t>
             </w:r>
           </w:p>
         </w:tc>
       </w:tr>
       <w:tr>
         <w:trPr>
-          <w:trHeight w:val="1449"/>
+          <w:trHeight w:val="1251"/>
         </w:trPr>
         <w:tc>
           <w:tcPr>
@@ -1651,7 +1749,9 @@
               <w:widowControl w:val="0"/>
               <w:rPr>
                 <w:rFonts w:ascii="HelveticaNeue" w:hAnsi="HelveticaNeue"/>
-                <w:color w:val="262626" w:themeColor="text1" w:themeTint="D9"/>
+                <w:color w:val="595959" w:themeColor="text1" w:themeTint="A6"/>
+                <w:sz w:val="20"/>
+                <w:szCs w:val="20"/>
               </w:rPr>
             </w:pPr>
             <w:r>
@@ -1662,124 +1762,36 @@
                 <w:sz w:val="20"/>
                 <w:szCs w:val="20"/>
               </w:rPr>
-              <w:t>Search Engine Query Suggestion Website</w:t>
-            </w:r>
-          </w:p>
-          <w:p>
-            <w:pPr>
-              <w:widowControl w:val="0"/>
-              <w:rPr>
-                <w:rFonts w:ascii="HelveticaNeue" w:hAnsi="HelveticaNeue"/>
-                <w:color w:val="595959" w:themeColor="text1" w:themeTint="A6"/>
-                <w:sz w:val="20"/>
-                <w:szCs w:val="20"/>
-              </w:rPr>
-            </w:pPr>
-            <w:r>
-              <w:rPr>
-                <w:rFonts w:ascii="HelveticaNeue" w:hAnsi="HelveticaNeue"/>
-                <w:color w:val="595959" w:themeColor="text1" w:themeTint="A6"/>
-                <w:sz w:val="20"/>
-                <w:szCs w:val="20"/>
-              </w:rPr>
-              <w:t>Implemented a hybrid-</w:t>
-            </w:r>
-            <w:proofErr w:type="spellStart"/>
-            <w:r>
-              <w:rPr>
-                <w:rFonts w:ascii="HelveticaNeue" w:hAnsi="HelveticaNeue"/>
-                <w:color w:val="595959" w:themeColor="text1" w:themeTint="A6"/>
-                <w:sz w:val="20"/>
-                <w:szCs w:val="20"/>
-              </w:rPr>
-              <w:t>trie</w:t>
-            </w:r>
-            <w:proofErr w:type="spellEnd"/>
-            <w:r>
-              <w:rPr>
-                <w:rFonts w:ascii="HelveticaNeue" w:hAnsi="HelveticaNeue"/>
-                <w:color w:val="595959" w:themeColor="text1" w:themeTint="A6"/>
-                <w:sz w:val="20"/>
-                <w:szCs w:val="20"/>
-              </w:rPr>
-              <w:t xml:space="preserve"> data structure to hold 7 million data entries, reducing memory. </w:t>
-            </w:r>
-          </w:p>
-          <w:p>
-            <w:pPr>
-              <w:widowControl w:val="0"/>
-              <w:rPr>
-                <w:rFonts w:ascii="HelveticaNeue" w:hAnsi="HelveticaNeue"/>
-                <w:color w:val="595959" w:themeColor="text1" w:themeTint="A6"/>
-                <w:sz w:val="20"/>
-                <w:szCs w:val="20"/>
-              </w:rPr>
-            </w:pPr>
-            <w:r>
-              <w:rPr>
-                <w:rFonts w:ascii="HelveticaNeue" w:hAnsi="HelveticaNeue"/>
-                <w:color w:val="595959" w:themeColor="text1" w:themeTint="A6"/>
-                <w:sz w:val="20"/>
-                <w:szCs w:val="20"/>
-              </w:rPr>
-              <w:t>Deployed the project on Azure platform, reducing server and storage time</w:t>
-            </w:r>
-            <w:r>
-              <w:rPr>
-                <w:rFonts w:ascii="HelveticaNeue" w:hAnsi="HelveticaNeue"/>
-                <w:color w:val="595959" w:themeColor="text1" w:themeTint="A6"/>
-                <w:sz w:val="20"/>
-                <w:szCs w:val="20"/>
-              </w:rPr>
-              <w:t xml:space="preserve"> and costs. </w:t>
-            </w:r>
-          </w:p>
-          <w:p>
-            <w:pPr>
-              <w:widowControl w:val="0"/>
-              <w:rPr>
-                <w:rFonts w:ascii="HelveticaNeue" w:eastAsia="Cabin" w:hAnsi="HelveticaNeue" w:cs="Cabin"/>
-                <w:sz w:val="20"/>
-                <w:szCs w:val="20"/>
-              </w:rPr>
-            </w:pPr>
-            <w:r>
-              <w:rPr>
-                <w:rFonts w:ascii="HelveticaNeue" w:hAnsi="HelveticaNeue"/>
-                <w:color w:val="595959" w:themeColor="text1" w:themeTint="A6"/>
-                <w:sz w:val="20"/>
-                <w:szCs w:val="20"/>
-              </w:rPr>
-              <w:t>Applied</w:t>
-            </w:r>
-            <w:r>
-              <w:rPr>
-                <w:rFonts w:ascii="HelveticaNeue" w:hAnsi="HelveticaNeue"/>
-                <w:color w:val="595959" w:themeColor="text1" w:themeTint="A6"/>
-                <w:sz w:val="20"/>
-                <w:szCs w:val="20"/>
-              </w:rPr>
-              <w:t xml:space="preserve"> the </w:t>
-            </w:r>
-            <w:proofErr w:type="spellStart"/>
-            <w:r>
-              <w:rPr>
-                <w:rFonts w:ascii="HelveticaNeue" w:hAnsi="HelveticaNeue"/>
-                <w:color w:val="595959" w:themeColor="text1" w:themeTint="A6"/>
-                <w:sz w:val="20"/>
-                <w:szCs w:val="20"/>
-              </w:rPr>
-              <w:t>Levenshtein</w:t>
-            </w:r>
-            <w:proofErr w:type="spellEnd"/>
-            <w:r>
-              <w:rPr>
-                <w:rFonts w:ascii="HelveticaNeue" w:hAnsi="HelveticaNeue"/>
-                <w:color w:val="595959" w:themeColor="text1" w:themeTint="A6"/>
-                <w:sz w:val="20"/>
-                <w:szCs w:val="20"/>
-              </w:rPr>
-              <w:t xml:space="preserve"> algorithm to retrieve results with misspelling to 1 degree.</w:t>
+              <w:t>Dash Camera Footage Platform</w:t>
+            </w:r>
+            <w:r>
+              <w:rPr>
+                <w:rFonts w:ascii="HelveticaNeue" w:eastAsia="Cabin" w:hAnsi="HelveticaNeue" w:cs="Cabin"/>
+                <w:color w:val="262626" w:themeColor="text1" w:themeTint="D9"/>
+                <w:sz w:val="20"/>
+                <w:szCs w:val="20"/>
+              </w:rPr>
+              <w:t xml:space="preserve"> </w:t>
+            </w:r>
+          </w:p>
+          <w:p>
+            <w:pPr>
+              <w:widowControl w:val="0"/>
+              <w:rPr>
+                <w:rFonts w:ascii="HelveticaNeue" w:eastAsia="Cabin" w:hAnsi="HelveticaNeue" w:cs="Cabin"/>
+                <w:color w:val="262626" w:themeColor="text1" w:themeTint="D9"/>
+                <w:sz w:val="20"/>
+                <w:szCs w:val="20"/>
+              </w:rPr>
+            </w:pPr>
+            <w:r>
+              <w:rPr>
+                <w:rFonts w:ascii="HelveticaNeue" w:hAnsi="HelveticaNeue"/>
+                <w:color w:val="595959" w:themeColor="text1" w:themeTint="A6"/>
+                <w:sz w:val="20"/>
+                <w:szCs w:val="20"/>
+              </w:rPr>
+              <w:t>Implemented micropayment API to manage user transaction with cashing out feature. Utilized the recent Firebase storage feature to manage user uploaded images.</w:t>
             </w:r>
           </w:p>
         </w:tc>
@@ -1989,25 +2001,7 @@
                 <w:sz w:val="20"/>
                 <w:szCs w:val="20"/>
               </w:rPr>
-              <w:t xml:space="preserve">Host </w:t>
-            </w:r>
-            <w:r>
-              <w:rPr>
-                <w:rFonts w:ascii="HelveticaNeue" w:hAnsi="HelveticaNeue"/>
-                <w:color w:val="595959" w:themeColor="text1" w:themeTint="A6"/>
-                <w:sz w:val="20"/>
-                <w:szCs w:val="20"/>
-              </w:rPr>
-              <w:t xml:space="preserve">and curate </w:t>
-            </w:r>
-            <w:r>
-              <w:rPr>
-                <w:rFonts w:ascii="HelveticaNeue" w:hAnsi="HelveticaNeue"/>
-                <w:color w:val="595959" w:themeColor="text1" w:themeTint="A6"/>
-                <w:sz w:val="20"/>
-                <w:szCs w:val="20"/>
-              </w:rPr>
-              <w:t>monthly lightning talk sessions within the tech organization.</w:t>
+              <w:t>Host and curate monthly lightning talk sessions within the tech organization.</w:t>
             </w:r>
           </w:p>
           <w:p>

</xml_diff>